<commit_message>
Added Slices Form Renamed TNewBlockForm -> TBlockForm Added filter for Human vs Mouse
</commit_message>
<xml_diff>
--- a/docs/ATDB-Reference.docx
+++ b/docs/ATDB-Reference.docx
@@ -6,10 +6,268 @@
       <w:pPr>
         <w:pStyle w:val="Title"/>
       </w:pPr>
+      <w:r>
+        <w:t xml:space="preserve">ATDB </w:t>
+      </w:r>
+      <w:r>
+        <w:t>Reference</w:t>
+      </w:r>
+    </w:p>
+    <w:p>
+      <w:pPr>
+        <w:pStyle w:val="Heading1"/>
+      </w:pPr>
+      <w:r>
+        <w:t>Intro</w:t>
+      </w:r>
+      <w:r>
+        <w:tab/>
+      </w:r>
+    </w:p>
+    <w:p>
+      <w:r>
+        <w:t xml:space="preserve">The ATDB is the in house database solution for the lab. </w:t>
+      </w:r>
+    </w:p>
+    <w:p/>
+    <w:p/>
+    <w:p>
+      <w:pPr>
+        <w:pStyle w:val="Heading2"/>
+      </w:pPr>
+      <w:r>
+        <w:t>tables</w:t>
+      </w:r>
+    </w:p>
+    <w:p>
+      <w:pPr>
+        <w:pStyle w:val="Heading3"/>
+      </w:pPr>
+      <w:r>
+        <w:t>Specimen table</w:t>
+      </w:r>
+    </w:p>
+    <w:p>
+      <w:r>
+        <w:t xml:space="preserve">As a </w:t>
+      </w:r>
+      <w:r>
+        <w:rPr>
+          <w:i/>
+        </w:rPr>
+        <w:t>specimen</w:t>
+      </w:r>
+      <w:r>
+        <w:t xml:space="preserve"> is entering the lab, it is recorded in the </w:t>
+      </w:r>
+      <w:r>
+        <w:rPr>
+          <w:i/>
+        </w:rPr>
+        <w:t>specimen</w:t>
+      </w:r>
+      <w:r>
+        <w:t xml:space="preserve"> table. </w:t>
+      </w:r>
+    </w:p>
+    <w:p>
+      <w:r>
+        <w:t>As the specimen is processed, slices and blocks are created and populated in respective tables.</w:t>
+      </w:r>
+      <w:r>
+        <w:t xml:space="preserve"> See relationships in the Figure below.</w:t>
+      </w:r>
+    </w:p>
+    <w:p>
+      <w:pPr>
+        <w:keepNext/>
+      </w:pPr>
+      <w:r>
+        <w:object w:dxaOrig="17029" w:dyaOrig="5413" w14:anchorId="47D17EC5">
+          <v:shapetype id="_x0000_t75" coordsize="21600,21600" o:spt="75" o:preferrelative="t" path="m@4@5l@4@11@9@11@9@5xe" filled="f" stroked="f">
+            <v:stroke joinstyle="miter"/>
+            <v:formulas>
+              <v:f eqn="if lineDrawn pixelLineWidth 0"/>
+              <v:f eqn="sum @0 1 0"/>
+              <v:f eqn="sum 0 0 @1"/>
+              <v:f eqn="prod @2 1 2"/>
+              <v:f eqn="prod @3 21600 pixelWidth"/>
+              <v:f eqn="prod @3 21600 pixelHeight"/>
+              <v:f eqn="sum @0 0 1"/>
+              <v:f eqn="prod @6 1 2"/>
+              <v:f eqn="prod @7 21600 pixelWidth"/>
+              <v:f eqn="sum @8 21600 0"/>
+              <v:f eqn="prod @7 21600 pixelHeight"/>
+              <v:f eqn="sum @10 21600 0"/>
+            </v:formulas>
+            <v:path o:extrusionok="f" gradientshapeok="t" o:connecttype="rect"/>
+            <o:lock v:ext="edit" aspectratio="t"/>
+          </v:shapetype>
+          <v:shape id="_x0000_i1025" type="#_x0000_t75" style="width:467.35pt;height:148.4pt" o:ole="">
+            <v:imagedata r:id="rId9" o:title=""/>
+          </v:shape>
+          <o:OLEObject Type="Embed" ProgID="CorelDRAW.Graphic.14" ShapeID="_x0000_i1025" DrawAspect="Content" ObjectID="_1562997646" r:id="rId10"/>
+        </w:object>
+      </w:r>
+    </w:p>
+    <w:p>
+      <w:pPr>
+        <w:pStyle w:val="Caption"/>
+      </w:pPr>
+      <w:r>
+        <w:t xml:space="preserve">Figure </w:t>
+      </w:r>
+      <w:r>
+        <w:fldChar w:fldCharType="begin"/>
+      </w:r>
+      <w:r>
+        <w:instrText xml:space="preserve"> SEQ Figure \* ARABIC </w:instrText>
+      </w:r>
+      <w:r>
+        <w:fldChar w:fldCharType="separate"/>
+      </w:r>
+      <w:r>
+        <w:rPr>
+          <w:noProof/>
+        </w:rPr>
+        <w:t>1</w:t>
+      </w:r>
+      <w:r>
+        <w:fldChar w:fldCharType="end"/>
+      </w:r>
+      <w:r>
+        <w:t>: Relationship</w:t>
+      </w:r>
+      <w:r>
+        <w:t>s</w:t>
+      </w:r>
+      <w:r>
+        <w:t xml:space="preserve"> between specimen, slices and blocks.</w:t>
+      </w:r>
+    </w:p>
+    <w:p>
+      <w:r>
+        <w:t>The specimen table contain specimens from different species, typically Human o</w:t>
+      </w:r>
       <w:bookmarkStart w:id="0" w:name="_GoBack"/>
       <w:bookmarkEnd w:id="0"/>
       <w:r>
-        <w:t>short &amp; long term projects</w:t>
+        <w:t>r Mouse.</w:t>
+      </w:r>
+    </w:p>
+    <w:p/>
+    <w:p/>
+    <w:p>
+      <w:pPr>
+        <w:keepNext/>
+      </w:pPr>
+      <w:r>
+        <w:lastRenderedPageBreak/>
+        <w:t>As a specimen is first created in the database, a specimen form is displayed:</w:t>
+      </w:r>
+      <w:r>
+        <w:rPr>
+          <w:noProof/>
+          <w:lang w:eastAsia="en-US"/>
+        </w:rPr>
+        <w:t xml:space="preserve"> </w:t>
+      </w:r>
+      <w:r>
+        <w:rPr>
+          <w:noProof/>
+          <w:lang w:eastAsia="en-US"/>
+        </w:rPr>
+        <w:drawing>
+          <wp:inline distT="0" distB="0" distL="0" distR="0" wp14:anchorId="20BE8792" wp14:editId="4863A343">
+            <wp:extent cx="1924167" cy="2420546"/>
+            <wp:effectExtent l="0" t="0" r="0" b="0"/>
+            <wp:docPr id="2" name="Picture 2"/>
+            <wp:cNvGraphicFramePr>
+              <a:graphicFrameLocks xmlns:a="http://schemas.openxmlformats.org/drawingml/2006/main" noChangeAspect="1"/>
+            </wp:cNvGraphicFramePr>
+            <a:graphic xmlns:a="http://schemas.openxmlformats.org/drawingml/2006/main">
+              <a:graphicData uri="http://schemas.openxmlformats.org/drawingml/2006/picture">
+                <pic:pic xmlns:pic="http://schemas.openxmlformats.org/drawingml/2006/picture">
+                  <pic:nvPicPr>
+                    <pic:cNvPr id="1" name=""/>
+                    <pic:cNvPicPr/>
+                  </pic:nvPicPr>
+                  <pic:blipFill>
+                    <a:blip r:embed="rId11"/>
+                    <a:stretch>
+                      <a:fillRect/>
+                    </a:stretch>
+                  </pic:blipFill>
+                  <pic:spPr>
+                    <a:xfrm>
+                      <a:off x="0" y="0"/>
+                      <a:ext cx="1924167" cy="2420546"/>
+                    </a:xfrm>
+                    <a:prstGeom prst="rect">
+                      <a:avLst/>
+                    </a:prstGeom>
+                  </pic:spPr>
+                </pic:pic>
+              </a:graphicData>
+            </a:graphic>
+          </wp:inline>
+        </w:drawing>
+      </w:r>
+    </w:p>
+    <w:p>
+      <w:pPr>
+        <w:pStyle w:val="Caption"/>
+      </w:pPr>
+      <w:r>
+        <w:t xml:space="preserve">Figure </w:t>
+      </w:r>
+      <w:r>
+        <w:fldChar w:fldCharType="begin"/>
+      </w:r>
+      <w:r>
+        <w:instrText xml:space="preserve"> SEQ Figure \* ARABIC </w:instrText>
+      </w:r>
+      <w:r>
+        <w:fldChar w:fldCharType="separate"/>
+      </w:r>
+      <w:r>
+        <w:rPr>
+          <w:noProof/>
+        </w:rPr>
+        <w:t>2</w:t>
+      </w:r>
+      <w:r>
+        <w:fldChar w:fldCharType="end"/>
+      </w:r>
+      <w:r>
+        <w:t>: Specimen form and its fields.</w:t>
+      </w:r>
+    </w:p>
+    <w:p>
+      <w:pPr>
+        <w:pStyle w:val="Heading3"/>
+      </w:pPr>
+      <w:r>
+        <w:t>Slices table</w:t>
+      </w:r>
+    </w:p>
+    <w:p>
+      <w:r>
+        <w:t>The slices table captures information about (</w:t>
+      </w:r>
+      <w:proofErr w:type="spellStart"/>
+      <w:r>
+        <w:t>vibratome</w:t>
+      </w:r>
+      <w:proofErr w:type="spellEnd"/>
+      <w:r>
+        <w:t>?) slices, obtained from a specimen.</w:t>
+      </w:r>
+    </w:p>
+    <w:p/>
+    <w:p>
+      <w:r>
+        <w:br w:type="page"/>
       </w:r>
     </w:p>
     <w:p>
@@ -17,36 +275,37 @@
         <w:pStyle w:val="Heading1"/>
       </w:pPr>
       <w:r>
-        <w:t>AT</w:t>
-      </w:r>
-      <w:r>
-        <w:t xml:space="preserve"> software</w:t>
-      </w:r>
-    </w:p>
-    <w:p>
-      <w:r>
-        <w:t xml:space="preserve">The </w:t>
-      </w:r>
-      <w:r>
-        <w:t xml:space="preserve">current laboratory </w:t>
-      </w:r>
-      <w:r>
-        <w:t>software</w:t>
-      </w:r>
-      <w:r>
-        <w:t>, written using C++,</w:t>
-      </w:r>
-      <w:r>
-        <w:t xml:space="preserve"> consists currently of </w:t>
-      </w:r>
-      <w:r>
-        <w:t>five</w:t>
-      </w:r>
-      <w:r>
-        <w:t xml:space="preserve"> main applications:</w:t>
-      </w:r>
-      <w:r>
-        <w:t xml:space="preserve"> </w:t>
+        <w:lastRenderedPageBreak/>
+        <w:t>Appendix</w:t>
+      </w:r>
+    </w:p>
+    <w:p>
+      <w:pPr>
+        <w:pStyle w:val="Heading2"/>
+      </w:pPr>
+      <w:r>
+        <w:t>atdb tasks</w:t>
+      </w:r>
+    </w:p>
+    <w:p>
+      <w:r>
+        <w:t>As the database evolves, changes to the schema are inevitable.</w:t>
+      </w:r>
+      <w:r>
+        <w:t xml:space="preserve"> The following sections attempt to capture some common tasks supporting these changes.</w:t>
+      </w:r>
+    </w:p>
+    <w:p>
+      <w:pPr>
+        <w:pStyle w:val="Heading3"/>
+      </w:pPr>
+      <w:r>
+        <w:t>Moving a field from one table to another table</w:t>
+      </w:r>
+    </w:p>
+    <w:p>
+      <w:r>
+        <w:t>The workflow for moving a field from one table to another table depends on the field. If the field is a simple lookup, a move of the field, and its data is fairly simple:</w:t>
       </w:r>
     </w:p>
     <w:p>
@@ -54,11 +313,14 @@
         <w:pStyle w:val="ListParagraph"/>
         <w:numPr>
           <w:ilvl w:val="0"/>
-          <w:numId w:val="8"/>
+          <w:numId w:val="10"/>
         </w:numPr>
       </w:pPr>
       <w:r>
-        <w:t>ArrayBot</w:t>
+        <w:t xml:space="preserve">Create the new field, using the proper type(!) </w:t>
+      </w:r>
+      <w:r>
+        <w:t>in the destination table</w:t>
       </w:r>
     </w:p>
     <w:p>
@@ -66,17 +328,101 @@
         <w:pStyle w:val="ListParagraph"/>
         <w:numPr>
           <w:ilvl w:val="0"/>
-          <w:numId w:val="8"/>
+          <w:numId w:val="10"/>
         </w:numPr>
-      </w:pPr>
-      <w:r>
-        <w:t>ArrayC</w:t>
-      </w:r>
-      <w:r>
-        <w:t>am</w:t>
-      </w:r>
-      <w:r>
+        <w:rPr>
+          <w:rStyle w:val="codeChar"/>
+          <w:rFonts w:asciiTheme="minorHAnsi" w:hAnsiTheme="minorHAnsi"/>
+          <w:sz w:val="22"/>
+        </w:rPr>
+      </w:pPr>
+      <w:r>
+        <w:t>Move the actual data from source table to destination table:</w:t>
+      </w:r>
+      <w:r>
+        <w:br/>
+      </w:r>
+      <w:r>
+        <w:rPr>
+          <w:rStyle w:val="codeChar"/>
+        </w:rPr>
+        <w:t>INSERT</w:t>
+      </w:r>
+      <w:r>
+        <w:rPr>
+          <w:rStyle w:val="codeChar"/>
+        </w:rPr>
+        <w:t xml:space="preserve"> INTO ‘</w:t>
+      </w:r>
+      <w:proofErr w:type="spellStart"/>
+      <w:r>
+        <w:rPr>
+          <w:rStyle w:val="codeChar"/>
+        </w:rPr>
+        <w:t>destination_table</w:t>
+      </w:r>
+      <w:proofErr w:type="spellEnd"/>
+      <w:r>
+        <w:rPr>
+          <w:rStyle w:val="codeChar"/>
+        </w:rPr>
+        <w:t>’(</w:t>
+      </w:r>
+      <w:proofErr w:type="spellStart"/>
+      <w:r>
+        <w:rPr>
+          <w:rStyle w:val="codeChar"/>
+        </w:rPr>
+        <w:t>destcolumn</w:t>
+      </w:r>
+      <w:proofErr w:type="spellEnd"/>
+      <w:r>
+        <w:rPr>
+          <w:rStyle w:val="codeChar"/>
+        </w:rPr>
+        <w:t xml:space="preserve">) </w:t>
+      </w:r>
+      <w:r>
+        <w:rPr>
+          <w:rStyle w:val="codeChar"/>
+        </w:rPr>
+        <w:br/>
+        <w:t xml:space="preserve">SELECT </w:t>
+      </w:r>
+      <w:proofErr w:type="spellStart"/>
+      <w:r>
+        <w:rPr>
+          <w:rStyle w:val="codeChar"/>
+        </w:rPr>
+        <w:t>existing_column</w:t>
+      </w:r>
+      <w:proofErr w:type="spellEnd"/>
+      <w:r>
+        <w:rPr>
+          <w:rStyle w:val="codeChar"/>
+        </w:rPr>
         <w:t xml:space="preserve"> </w:t>
+      </w:r>
+      <w:r>
+        <w:rPr>
+          <w:rStyle w:val="codeChar"/>
+        </w:rPr>
+        <w:br/>
+        <w:t>FROM ‘</w:t>
+      </w:r>
+      <w:proofErr w:type="spellStart"/>
+      <w:r>
+        <w:rPr>
+          <w:rStyle w:val="codeChar"/>
+        </w:rPr>
+        <w:t>existing_table</w:t>
+      </w:r>
+      <w:proofErr w:type="spellEnd"/>
+      <w:r>
+        <w:rPr>
+          <w:rStyle w:val="codeChar"/>
+        </w:rPr>
+        <w:t xml:space="preserve">’ </w:t>
       </w:r>
     </w:p>
     <w:p>
@@ -84,11 +430,11 @@
         <w:pStyle w:val="ListParagraph"/>
         <w:numPr>
           <w:ilvl w:val="0"/>
-          <w:numId w:val="8"/>
+          <w:numId w:val="10"/>
         </w:numPr>
       </w:pPr>
       <w:r>
-        <w:t xml:space="preserve">ATDB </w:t>
+        <w:t>Delete data and field from source table</w:t>
       </w:r>
     </w:p>
     <w:p>
@@ -96,14 +442,39 @@
         <w:pStyle w:val="ListParagraph"/>
         <w:numPr>
           <w:ilvl w:val="0"/>
-          <w:numId w:val="8"/>
+          <w:numId w:val="10"/>
         </w:numPr>
       </w:pPr>
       <w:r>
-        <w:t>VolumeCreator</w:t>
-      </w:r>
-      <w:r>
-        <w:t xml:space="preserve"> </w:t>
+        <w:t>Setup foreign key for the field if necessary</w:t>
+      </w:r>
+      <w:r>
+        <w:br/>
+      </w:r>
+    </w:p>
+    <w:p>
+      <w:r>
+        <w:br w:type="page"/>
+      </w:r>
+    </w:p>
+    <w:p/>
+    <w:p>
+      <w:pPr>
+        <w:pStyle w:val="Heading2"/>
+      </w:pPr>
+      <w:r>
+        <w:t>Changes</w:t>
+      </w:r>
+    </w:p>
+    <w:p>
+      <w:r>
+        <w:t>7/2</w:t>
+      </w:r>
+      <w:r>
+        <w:t>8</w:t>
+      </w:r>
+      <w:r>
+        <w:t>/17</w:t>
       </w:r>
     </w:p>
     <w:p>
@@ -111,89 +482,112 @@
         <w:pStyle w:val="ListParagraph"/>
         <w:numPr>
           <w:ilvl w:val="0"/>
-          <w:numId w:val="8"/>
+          <w:numId w:val="9"/>
         </w:numPr>
       </w:pPr>
       <w:r>
-        <w:t>ArduinoController</w:t>
-      </w:r>
-      <w:r>
-        <w:t xml:space="preserve">. </w:t>
-      </w:r>
-    </w:p>
-    <w:p>
-      <w:r>
-        <w:t xml:space="preserve">These applications are all built on top of the </w:t>
-      </w:r>
+        <w:t xml:space="preserve">Moving protocol fields </w:t>
+      </w:r>
+      <w:r>
+        <w:t xml:space="preserve">and setting up foreign keys </w:t>
+      </w:r>
+      <w:r>
+        <w:t>from blocks table to slices table</w:t>
+      </w:r>
+    </w:p>
+    <w:p>
+      <w:pPr>
+        <w:pStyle w:val="ListParagraph"/>
+        <w:numPr>
+          <w:ilvl w:val="1"/>
+          <w:numId w:val="9"/>
+        </w:numPr>
+      </w:pPr>
       <w:proofErr w:type="spellStart"/>
       <w:r>
-        <w:t>ArrayTomography</w:t>
+        <w:t>Preprocess_treatment</w:t>
       </w:r>
       <w:proofErr w:type="spellEnd"/>
-      <w:r>
-        <w:t xml:space="preserve"> API, ATAPI, consisting of a growing number of smaller specialized API’s for control of Camera, Motors, barcode reader, barcode printer, joystick, sound</w:t>
-      </w:r>
-      <w:r>
-        <w:t>,</w:t>
-      </w:r>
-      <w:r>
-        <w:t xml:space="preserve"> serial ports, UC7, Arduinos </w:t>
-      </w:r>
+    </w:p>
+    <w:p>
+      <w:pPr>
+        <w:pStyle w:val="ListParagraph"/>
+        <w:numPr>
+          <w:ilvl w:val="1"/>
+          <w:numId w:val="9"/>
+        </w:numPr>
+      </w:pPr>
+      <w:r>
+        <w:t>Fixative protocol</w:t>
+      </w:r>
+    </w:p>
+    <w:p>
+      <w:pPr>
+        <w:pStyle w:val="ListParagraph"/>
+        <w:numPr>
+          <w:ilvl w:val="1"/>
+          <w:numId w:val="9"/>
+        </w:numPr>
+      </w:pPr>
       <w:proofErr w:type="spellStart"/>
       <w:r>
-        <w:t>etc</w:t>
+        <w:t>Fixation_protocol</w:t>
       </w:r>
       <w:proofErr w:type="spellEnd"/>
-      <w:r>
-        <w:t>, as well as software for creating automated motion control of the ArrayBot motors.</w:t>
-      </w:r>
-    </w:p>
-    <w:p>
-      <w:pPr>
-        <w:pStyle w:val="Heading2"/>
-      </w:pPr>
-      <w:r>
-        <w:t>ArrayBot</w:t>
-      </w:r>
+    </w:p>
+    <w:p>
+      <w:pPr>
+        <w:pStyle w:val="ListParagraph"/>
+        <w:numPr>
+          <w:ilvl w:val="1"/>
+          <w:numId w:val="9"/>
+        </w:numPr>
+      </w:pPr>
+      <w:proofErr w:type="spellStart"/>
+      <w:r>
+        <w:t>Postfix_protocol</w:t>
+      </w:r>
+      <w:proofErr w:type="spellEnd"/>
     </w:p>
     <w:p>
       <w:pPr>
         <w:pStyle w:val="ListParagraph"/>
         <w:numPr>
           <w:ilvl w:val="0"/>
-          <w:numId w:val="4"/>
+          <w:numId w:val="9"/>
         </w:numPr>
       </w:pPr>
       <w:r>
-        <w:t xml:space="preserve">Zoom and Focus control of the </w:t>
+        <w:t xml:space="preserve">Added </w:t>
       </w:r>
       <w:proofErr w:type="spellStart"/>
       <w:r>
-        <w:t>Navitar</w:t>
+        <w:rPr>
+          <w:i/>
+        </w:rPr>
+        <w:t>virus</w:t>
+      </w:r>
+      <w:r>
+        <w:rPr>
+          <w:i/>
+        </w:rPr>
+        <w:t>_</w:t>
+      </w:r>
+      <w:r>
+        <w:rPr>
+          <w:i/>
+        </w:rPr>
+        <w:t>dilution</w:t>
       </w:r>
       <w:proofErr w:type="spellEnd"/>
       <w:r>
-        <w:t xml:space="preserve"> hardware (1-2 weeks)</w:t>
-      </w:r>
-    </w:p>
-    <w:p>
-      <w:pPr>
-        <w:pStyle w:val="ListParagraph"/>
-        <w:numPr>
-          <w:ilvl w:val="1"/>
-          <w:numId w:val="4"/>
-        </w:numPr>
-      </w:pPr>
-      <w:r>
-        <w:t xml:space="preserve">Integrate </w:t>
-      </w:r>
-      <w:proofErr w:type="spellStart"/>
-      <w:r>
-        <w:t>Navitar</w:t>
-      </w:r>
-      <w:proofErr w:type="spellEnd"/>
-      <w:r>
-        <w:t xml:space="preserve"> API.</w:t>
+        <w:t xml:space="preserve"> field to slices table</w:t>
+      </w:r>
+    </w:p>
+    <w:p/>
+    <w:p>
+      <w:r>
+        <w:t>7/27/17</w:t>
       </w:r>
     </w:p>
     <w:p>
@@ -201,23 +595,29 @@
         <w:pStyle w:val="ListParagraph"/>
         <w:numPr>
           <w:ilvl w:val="0"/>
-          <w:numId w:val="4"/>
+          <w:numId w:val="9"/>
         </w:numPr>
       </w:pPr>
       <w:r>
-        <w:t>Battery Indicator</w:t>
-      </w:r>
-    </w:p>
-    <w:p>
-      <w:pPr>
-        <w:pStyle w:val="ListParagraph"/>
-        <w:numPr>
-          <w:ilvl w:val="1"/>
-          <w:numId w:val="4"/>
-        </w:numPr>
-      </w:pPr>
-      <w:r>
-        <w:t>Requires wrapping of an Open Source C# library (1 week)</w:t>
+        <w:t xml:space="preserve">Renaming </w:t>
+      </w:r>
+      <w:r>
+        <w:rPr>
+          <w:i/>
+        </w:rPr>
+        <w:t>cases</w:t>
+      </w:r>
+      <w:r>
+        <w:t xml:space="preserve"> table to </w:t>
+      </w:r>
+      <w:r>
+        <w:rPr>
+          <w:i/>
+        </w:rPr>
+        <w:t>specimen</w:t>
+      </w:r>
+      <w:r>
+        <w:t xml:space="preserve"> table.</w:t>
       </w:r>
     </w:p>
     <w:p>
@@ -225,17 +625,29 @@
         <w:pStyle w:val="ListParagraph"/>
         <w:numPr>
           <w:ilvl w:val="0"/>
-          <w:numId w:val="4"/>
+          <w:numId w:val="9"/>
         </w:numPr>
       </w:pPr>
       <w:r>
-        <w:t>Move Unit and XY control out of main UI, and joystick, as it is not used often (1</w:t>
-      </w:r>
-      <w:r>
-        <w:t xml:space="preserve"> </w:t>
-      </w:r>
-      <w:r>
-        <w:t>day)</w:t>
+        <w:t xml:space="preserve">Renaming </w:t>
+      </w:r>
+      <w:r>
+        <w:rPr>
+          <w:i/>
+        </w:rPr>
+        <w:t>specimen</w:t>
+      </w:r>
+      <w:r>
+        <w:t xml:space="preserve"> table to </w:t>
+      </w:r>
+      <w:r>
+        <w:rPr>
+          <w:i/>
+        </w:rPr>
+        <w:t>slices</w:t>
+      </w:r>
+      <w:r>
+        <w:t xml:space="preserve"> table.</w:t>
       </w:r>
     </w:p>
     <w:p>
@@ -243,275 +655,31 @@
         <w:pStyle w:val="ListParagraph"/>
         <w:numPr>
           <w:ilvl w:val="0"/>
-          <w:numId w:val="4"/>
+          <w:numId w:val="9"/>
         </w:numPr>
       </w:pPr>
       <w:r>
-        <w:t xml:space="preserve">Process </w:t>
-      </w:r>
-      <w:r>
-        <w:t>Sequencer work, make easier to use. (ongoing)</w:t>
+        <w:t>Dropped modification log table</w:t>
       </w:r>
     </w:p>
     <w:p>
       <w:pPr>
         <w:pStyle w:val="ListParagraph"/>
-      </w:pPr>
-    </w:p>
-    <w:p>
-      <w:pPr>
-        <w:pStyle w:val="Heading2"/>
-      </w:pPr>
-      <w:r>
-        <w:t>Arraycam</w:t>
-      </w:r>
+        <w:ind w:left="1444"/>
+      </w:pPr>
     </w:p>
     <w:p>
       <w:pPr>
         <w:pStyle w:val="ListParagraph"/>
-        <w:numPr>
-          <w:ilvl w:val="0"/>
-          <w:numId w:val="5"/>
-        </w:numPr>
-      </w:pPr>
-      <w:r>
-        <w:t>Add  sound feedback for various logistics (2-3 days)</w:t>
-      </w:r>
-    </w:p>
-    <w:p>
-      <w:pPr>
-        <w:pStyle w:val="ListParagraph"/>
-        <w:numPr>
-          <w:ilvl w:val="0"/>
-          <w:numId w:val="5"/>
-        </w:numPr>
-      </w:pPr>
-      <w:r>
-        <w:t>Implement control of the return speed for the cutting arm (1-2 days)</w:t>
-      </w:r>
-    </w:p>
-    <w:p>
-      <w:pPr>
-        <w:pStyle w:val="ListParagraph"/>
-        <w:numPr>
-          <w:ilvl w:val="0"/>
-          <w:numId w:val="5"/>
-        </w:numPr>
-      </w:pPr>
-      <w:r>
-        <w:t>Work on knife and zero stroke logic (1-2 days)</w:t>
-      </w:r>
-    </w:p>
-    <w:p>
-      <w:pPr>
-        <w:pStyle w:val="ListParagraph"/>
-        <w:numPr>
-          <w:ilvl w:val="0"/>
-          <w:numId w:val="5"/>
-        </w:numPr>
-      </w:pPr>
-      <w:r>
-        <w:t>Add ability to look up historical videos and images (3-4 days)</w:t>
-      </w:r>
-    </w:p>
-    <w:p>
-      <w:pPr>
-        <w:pStyle w:val="ListParagraph"/>
-        <w:numPr>
-          <w:ilvl w:val="0"/>
-          <w:numId w:val="5"/>
-        </w:numPr>
-      </w:pPr>
-      <w:r>
-        <w:t>Add status bar showing connection status to ATDB, ARRAYBOT, ARDUINOCONTROLLER, Zebra barcode Scanner and the UC7</w:t>
-      </w:r>
-      <w:r>
-        <w:t xml:space="preserve"> (1-2 days)</w:t>
-      </w:r>
-      <w:r>
-        <w:br/>
-      </w:r>
-    </w:p>
-    <w:p>
-      <w:pPr>
-        <w:pStyle w:val="Heading2"/>
-      </w:pPr>
-      <w:r>
-        <w:t>Volume Creator</w:t>
-      </w:r>
-    </w:p>
-    <w:p>
-      <w:pPr>
-        <w:pStyle w:val="ListParagraph"/>
-        <w:numPr>
-          <w:ilvl w:val="0"/>
-          <w:numId w:val="6"/>
-        </w:numPr>
-      </w:pPr>
-      <w:r>
-        <w:t>Add display of volumetric data (?)</w:t>
-      </w:r>
-    </w:p>
-    <w:p>
-      <w:pPr>
-        <w:pStyle w:val="ListParagraph"/>
-        <w:numPr>
-          <w:ilvl w:val="0"/>
-          <w:numId w:val="6"/>
-        </w:numPr>
-      </w:pPr>
-      <w:r>
-        <w:t>Add a simple plugin framework, allowing plugins to be written in any language, C, C++ and Python for example (1 week).</w:t>
-      </w:r>
-      <w:r>
-        <w:br/>
-      </w:r>
-    </w:p>
-    <w:p>
-      <w:pPr>
-        <w:pStyle w:val="Heading2"/>
-      </w:pPr>
-      <w:r>
-        <w:lastRenderedPageBreak/>
-        <w:t>ATDB</w:t>
-      </w:r>
-    </w:p>
-    <w:p>
-      <w:pPr>
-        <w:pStyle w:val="ListParagraph"/>
-        <w:numPr>
-          <w:ilvl w:val="0"/>
-          <w:numId w:val="7"/>
-        </w:numPr>
-      </w:pPr>
-      <w:r>
-        <w:t>Add display of historical environmental data (3-4 days)</w:t>
-      </w:r>
-    </w:p>
-    <w:p>
-      <w:pPr>
-        <w:pStyle w:val="ListParagraph"/>
-        <w:numPr>
-          <w:ilvl w:val="0"/>
-          <w:numId w:val="7"/>
-        </w:numPr>
-      </w:pPr>
-      <w:r>
-        <w:t>Add display of images and movies (1-2 days)</w:t>
-      </w:r>
-    </w:p>
-    <w:p>
-      <w:pPr>
-        <w:pStyle w:val="ListParagraph"/>
-        <w:numPr>
-          <w:ilvl w:val="0"/>
-          <w:numId w:val="7"/>
-        </w:numPr>
-      </w:pPr>
-      <w:r>
-        <w:t>Add software that compresses videos from the microtome (1-2 days)</w:t>
-      </w:r>
-    </w:p>
-    <w:p>
-      <w:pPr>
-        <w:pStyle w:val="ListParagraph"/>
-        <w:numPr>
-          <w:ilvl w:val="0"/>
-          <w:numId w:val="7"/>
-        </w:numPr>
-      </w:pPr>
-      <w:r>
-        <w:t>Add reader of barcode labels and associated UI’s</w:t>
-      </w:r>
-      <w:r>
-        <w:t xml:space="preserve"> (1-2 days)</w:t>
-      </w:r>
-    </w:p>
-    <w:p>
-      <w:pPr>
-        <w:pStyle w:val="ListParagraph"/>
-      </w:pPr>
-      <w:r>
-        <w:br/>
-      </w:r>
-    </w:p>
-    <w:p>
-      <w:pPr>
-        <w:pStyle w:val="Heading2"/>
-      </w:pPr>
-      <w:r>
-        <w:t>Arduino controller</w:t>
-      </w:r>
-    </w:p>
-    <w:p>
-      <w:pPr>
-        <w:pStyle w:val="ListParagraph"/>
-        <w:numPr>
-          <w:ilvl w:val="0"/>
-          <w:numId w:val="6"/>
-        </w:numPr>
-      </w:pPr>
-      <w:r>
-        <w:t>Currently the Arduino controller only purpose is to log environmental data from the Arduino</w:t>
-      </w:r>
-      <w:r>
-        <w:t xml:space="preserve"> board</w:t>
-      </w:r>
-      <w:r>
-        <w:t xml:space="preserve"> into the MySQL DB. This can</w:t>
-      </w:r>
-      <w:r>
-        <w:t xml:space="preserve"> however</w:t>
-      </w:r>
-      <w:r>
-        <w:t xml:space="preserve"> be done directly from the Arduino, and then the whole Arduino controller app can be eliminated</w:t>
-      </w:r>
-      <w:r>
-        <w:t xml:space="preserve"> (1-2 days)</w:t>
-      </w:r>
-      <w:r>
-        <w:t>.</w:t>
-      </w:r>
-      <w:r>
-        <w:br/>
-      </w:r>
-    </w:p>
-    <w:p>
-      <w:pPr>
-        <w:pStyle w:val="Heading2"/>
-      </w:pPr>
-      <w:r>
-        <w:t>arraytomography API (ATAPI)</w:t>
-      </w:r>
-    </w:p>
-    <w:p>
-      <w:pPr>
-        <w:pStyle w:val="ListParagraph"/>
-        <w:numPr>
-          <w:ilvl w:val="0"/>
-          <w:numId w:val="6"/>
-        </w:numPr>
-      </w:pPr>
-      <w:r>
-        <w:t xml:space="preserve">Implement </w:t>
-      </w:r>
-      <w:proofErr w:type="spellStart"/>
-      <w:r>
-        <w:t>CMake</w:t>
-      </w:r>
-      <w:proofErr w:type="spellEnd"/>
-      <w:r>
-        <w:t>,  so ‘anyone’ can build the API’s (3-4 days)</w:t>
-      </w:r>
-    </w:p>
-    <w:p/>
-    <w:p>
-      <w:pPr>
-        <w:pStyle w:val="ListParagraph"/>
-      </w:pPr>
+        <w:ind w:left="1440"/>
+      </w:pPr>
+    </w:p>
+    <w:p>
+      <w:r>
+        <w:tab/>
+      </w:r>
     </w:p>
     <w:sectPr>
-      <w:headerReference w:type="default" r:id="rId9"/>
       <w:pgSz w:w="12240" w:h="15840"/>
       <w:pgMar w:top="1440" w:right="1440" w:bottom="1440" w:left="1440" w:header="720" w:footer="720" w:gutter="0"/>
       <w:cols w:space="720"/>
@@ -570,19 +738,6 @@
 </w:footnotes>
 </file>
 
-<file path=word/header1.xml><?xml version="1.0" encoding="utf-8"?>
-<w:hdr xmlns:wpc="http://schemas.microsoft.com/office/word/2010/wordprocessingCanvas" xmlns:mc="http://schemas.openxmlformats.org/markup-compatibility/2006" xmlns:o="urn:schemas-microsoft-com:office:office" xmlns:r="http://schemas.openxmlformats.org/officeDocument/2006/relationships" xmlns:m="http://schemas.openxmlformats.org/officeDocument/2006/math" xmlns:v="urn:schemas-microsoft-com:vml" xmlns:wp14="http://schemas.microsoft.com/office/word/2010/wordprocessingDrawing" xmlns:wp="http://schemas.openxmlformats.org/drawingml/2006/wordprocessingDrawing" xmlns:w10="urn:schemas-microsoft-com:office:word" xmlns:w="http://schemas.openxmlformats.org/wordprocessingml/2006/main" xmlns:w14="http://schemas.microsoft.com/office/word/2010/wordml" xmlns:w15="http://schemas.microsoft.com/office/word/2012/wordml" xmlns:wpg="http://schemas.microsoft.com/office/word/2010/wordprocessingGroup" xmlns:wpi="http://schemas.microsoft.com/office/word/2010/wordprocessingInk" xmlns:wne="http://schemas.microsoft.com/office/word/2006/wordml" xmlns:wps="http://schemas.microsoft.com/office/word/2010/wordprocessingShape" mc:Ignorable="w14 w15 wp14">
-  <w:p>
-    <w:pPr>
-      <w:pStyle w:val="Header"/>
-    </w:pPr>
-    <w:r>
-      <w:t>Tuesday, June 06, 2017</w:t>
-    </w:r>
-  </w:p>
-</w:hdr>
-</file>
-
 <file path=word/numbering.xml><?xml version="1.0" encoding="utf-8"?>
 <w:numbering xmlns:wpc="http://schemas.microsoft.com/office/word/2010/wordprocessingCanvas" xmlns:mc="http://schemas.openxmlformats.org/markup-compatibility/2006" xmlns:o="urn:schemas-microsoft-com:office:office" xmlns:r="http://schemas.openxmlformats.org/officeDocument/2006/relationships" xmlns:m="http://schemas.openxmlformats.org/officeDocument/2006/math" xmlns:v="urn:schemas-microsoft-com:vml" xmlns:wp14="http://schemas.microsoft.com/office/word/2010/wordprocessingDrawing" xmlns:wp="http://schemas.openxmlformats.org/drawingml/2006/wordprocessingDrawing" xmlns:w10="urn:schemas-microsoft-com:office:word" xmlns:w="http://schemas.openxmlformats.org/wordprocessingml/2006/main" xmlns:w14="http://schemas.microsoft.com/office/word/2010/wordml" xmlns:w15="http://schemas.microsoft.com/office/word/2012/wordml" xmlns:wpg="http://schemas.microsoft.com/office/word/2010/wordprocessingGroup" xmlns:wpi="http://schemas.microsoft.com/office/word/2010/wordprocessingInk" xmlns:wne="http://schemas.microsoft.com/office/word/2006/wordml" xmlns:wps="http://schemas.microsoft.com/office/word/2010/wordprocessingShape" mc:Ignorable="w14 w15 wp14">
   <w:abstractNum w:abstractNumId="0" w15:restartNumberingAfterBreak="0">
@@ -785,6 +940,119 @@
     </w:lvl>
   </w:abstractNum>
   <w:abstractNum w:abstractNumId="2" w15:restartNumberingAfterBreak="0">
+    <w:nsid w:val="297A6461"/>
+    <w:multiLevelType w:val="hybridMultilevel"/>
+    <w:tmpl w:val="58E47FA8"/>
+    <w:lvl w:ilvl="0" w:tplc="04090001">
+      <w:start w:val="1"/>
+      <w:numFmt w:val="bullet"/>
+      <w:lvlText w:val=""/>
+      <w:lvlJc w:val="left"/>
+      <w:pPr>
+        <w:ind w:left="1444" w:hanging="360"/>
+      </w:pPr>
+      <w:rPr>
+        <w:rFonts w:ascii="Symbol" w:hAnsi="Symbol" w:hint="default"/>
+      </w:rPr>
+    </w:lvl>
+    <w:lvl w:ilvl="1" w:tplc="04090003">
+      <w:start w:val="1"/>
+      <w:numFmt w:val="bullet"/>
+      <w:lvlText w:val="o"/>
+      <w:lvlJc w:val="left"/>
+      <w:pPr>
+        <w:ind w:left="2164" w:hanging="360"/>
+      </w:pPr>
+      <w:rPr>
+        <w:rFonts w:ascii="Courier New" w:hAnsi="Courier New" w:cs="Courier New" w:hint="default"/>
+      </w:rPr>
+    </w:lvl>
+    <w:lvl w:ilvl="2" w:tplc="04090005" w:tentative="1">
+      <w:start w:val="1"/>
+      <w:numFmt w:val="bullet"/>
+      <w:lvlText w:val=""/>
+      <w:lvlJc w:val="left"/>
+      <w:pPr>
+        <w:ind w:left="2884" w:hanging="360"/>
+      </w:pPr>
+      <w:rPr>
+        <w:rFonts w:ascii="Wingdings" w:hAnsi="Wingdings" w:hint="default"/>
+      </w:rPr>
+    </w:lvl>
+    <w:lvl w:ilvl="3" w:tplc="04090001" w:tentative="1">
+      <w:start w:val="1"/>
+      <w:numFmt w:val="bullet"/>
+      <w:lvlText w:val=""/>
+      <w:lvlJc w:val="left"/>
+      <w:pPr>
+        <w:ind w:left="3604" w:hanging="360"/>
+      </w:pPr>
+      <w:rPr>
+        <w:rFonts w:ascii="Symbol" w:hAnsi="Symbol" w:hint="default"/>
+      </w:rPr>
+    </w:lvl>
+    <w:lvl w:ilvl="4" w:tplc="04090003" w:tentative="1">
+      <w:start w:val="1"/>
+      <w:numFmt w:val="bullet"/>
+      <w:lvlText w:val="o"/>
+      <w:lvlJc w:val="left"/>
+      <w:pPr>
+        <w:ind w:left="4324" w:hanging="360"/>
+      </w:pPr>
+      <w:rPr>
+        <w:rFonts w:ascii="Courier New" w:hAnsi="Courier New" w:cs="Courier New" w:hint="default"/>
+      </w:rPr>
+    </w:lvl>
+    <w:lvl w:ilvl="5" w:tplc="04090005" w:tentative="1">
+      <w:start w:val="1"/>
+      <w:numFmt w:val="bullet"/>
+      <w:lvlText w:val=""/>
+      <w:lvlJc w:val="left"/>
+      <w:pPr>
+        <w:ind w:left="5044" w:hanging="360"/>
+      </w:pPr>
+      <w:rPr>
+        <w:rFonts w:ascii="Wingdings" w:hAnsi="Wingdings" w:hint="default"/>
+      </w:rPr>
+    </w:lvl>
+    <w:lvl w:ilvl="6" w:tplc="04090001" w:tentative="1">
+      <w:start w:val="1"/>
+      <w:numFmt w:val="bullet"/>
+      <w:lvlText w:val=""/>
+      <w:lvlJc w:val="left"/>
+      <w:pPr>
+        <w:ind w:left="5764" w:hanging="360"/>
+      </w:pPr>
+      <w:rPr>
+        <w:rFonts w:ascii="Symbol" w:hAnsi="Symbol" w:hint="default"/>
+      </w:rPr>
+    </w:lvl>
+    <w:lvl w:ilvl="7" w:tplc="04090003" w:tentative="1">
+      <w:start w:val="1"/>
+      <w:numFmt w:val="bullet"/>
+      <w:lvlText w:val="o"/>
+      <w:lvlJc w:val="left"/>
+      <w:pPr>
+        <w:ind w:left="6484" w:hanging="360"/>
+      </w:pPr>
+      <w:rPr>
+        <w:rFonts w:ascii="Courier New" w:hAnsi="Courier New" w:cs="Courier New" w:hint="default"/>
+      </w:rPr>
+    </w:lvl>
+    <w:lvl w:ilvl="8" w:tplc="04090005" w:tentative="1">
+      <w:start w:val="1"/>
+      <w:numFmt w:val="bullet"/>
+      <w:lvlText w:val=""/>
+      <w:lvlJc w:val="left"/>
+      <w:pPr>
+        <w:ind w:left="7204" w:hanging="360"/>
+      </w:pPr>
+      <w:rPr>
+        <w:rFonts w:ascii="Wingdings" w:hAnsi="Wingdings" w:hint="default"/>
+      </w:rPr>
+    </w:lvl>
+  </w:abstractNum>
+  <w:abstractNum w:abstractNumId="3" w15:restartNumberingAfterBreak="0">
     <w:nsid w:val="2FC7335F"/>
     <w:multiLevelType w:val="hybridMultilevel"/>
     <w:tmpl w:val="21C84C1C"/>
@@ -897,7 +1165,7 @@
       </w:rPr>
     </w:lvl>
   </w:abstractNum>
-  <w:abstractNum w:abstractNumId="3" w15:restartNumberingAfterBreak="0">
+  <w:abstractNum w:abstractNumId="4" w15:restartNumberingAfterBreak="0">
     <w:nsid w:val="321E6078"/>
     <w:multiLevelType w:val="hybridMultilevel"/>
     <w:tmpl w:val="64A2FC02"/>
@@ -1010,7 +1278,7 @@
       </w:rPr>
     </w:lvl>
   </w:abstractNum>
-  <w:abstractNum w:abstractNumId="4" w15:restartNumberingAfterBreak="0">
+  <w:abstractNum w:abstractNumId="5" w15:restartNumberingAfterBreak="0">
     <w:nsid w:val="541F7576"/>
     <w:multiLevelType w:val="hybridMultilevel"/>
     <w:tmpl w:val="FC9CAEFC"/>
@@ -1123,7 +1391,7 @@
       </w:rPr>
     </w:lvl>
   </w:abstractNum>
-  <w:abstractNum w:abstractNumId="5" w15:restartNumberingAfterBreak="0">
+  <w:abstractNum w:abstractNumId="6" w15:restartNumberingAfterBreak="0">
     <w:nsid w:val="548B32C0"/>
     <w:multiLevelType w:val="hybridMultilevel"/>
     <w:tmpl w:val="535A2616"/>
@@ -1209,7 +1477,7 @@
       </w:pPr>
     </w:lvl>
   </w:abstractNum>
-  <w:abstractNum w:abstractNumId="6" w15:restartNumberingAfterBreak="0">
+  <w:abstractNum w:abstractNumId="7" w15:restartNumberingAfterBreak="0">
     <w:nsid w:val="549B76E6"/>
     <w:multiLevelType w:val="hybridMultilevel"/>
     <w:tmpl w:val="1D409D14"/>
@@ -1298,7 +1566,7 @@
       </w:pPr>
     </w:lvl>
   </w:abstractNum>
-  <w:abstractNum w:abstractNumId="7" w15:restartNumberingAfterBreak="0">
+  <w:abstractNum w:abstractNumId="8" w15:restartNumberingAfterBreak="0">
     <w:nsid w:val="577148EA"/>
     <w:multiLevelType w:val="hybridMultilevel"/>
     <w:tmpl w:val="208ACF52"/>
@@ -1411,29 +1679,122 @@
       </w:rPr>
     </w:lvl>
   </w:abstractNum>
+  <w:abstractNum w:abstractNumId="9" w15:restartNumberingAfterBreak="0">
+    <w:nsid w:val="65C165CB"/>
+    <w:multiLevelType w:val="hybridMultilevel"/>
+    <w:tmpl w:val="469A0068"/>
+    <w:lvl w:ilvl="0" w:tplc="060C613C">
+      <w:start w:val="1"/>
+      <w:numFmt w:val="decimal"/>
+      <w:pStyle w:val="code"/>
+      <w:lvlText w:val="%1."/>
+      <w:lvlJc w:val="left"/>
+      <w:pPr>
+        <w:ind w:left="720" w:hanging="360"/>
+      </w:pPr>
+    </w:lvl>
+    <w:lvl w:ilvl="1" w:tplc="04090019">
+      <w:start w:val="1"/>
+      <w:numFmt w:val="lowerLetter"/>
+      <w:lvlText w:val="%2."/>
+      <w:lvlJc w:val="left"/>
+      <w:pPr>
+        <w:ind w:left="1440" w:hanging="360"/>
+      </w:pPr>
+    </w:lvl>
+    <w:lvl w:ilvl="2" w:tplc="0409001B" w:tentative="1">
+      <w:start w:val="1"/>
+      <w:numFmt w:val="lowerRoman"/>
+      <w:lvlText w:val="%3."/>
+      <w:lvlJc w:val="right"/>
+      <w:pPr>
+        <w:ind w:left="2160" w:hanging="180"/>
+      </w:pPr>
+    </w:lvl>
+    <w:lvl w:ilvl="3" w:tplc="0409000F" w:tentative="1">
+      <w:start w:val="1"/>
+      <w:numFmt w:val="decimal"/>
+      <w:lvlText w:val="%4."/>
+      <w:lvlJc w:val="left"/>
+      <w:pPr>
+        <w:ind w:left="2880" w:hanging="360"/>
+      </w:pPr>
+    </w:lvl>
+    <w:lvl w:ilvl="4" w:tplc="04090019" w:tentative="1">
+      <w:start w:val="1"/>
+      <w:numFmt w:val="lowerLetter"/>
+      <w:lvlText w:val="%5."/>
+      <w:lvlJc w:val="left"/>
+      <w:pPr>
+        <w:ind w:left="3600" w:hanging="360"/>
+      </w:pPr>
+    </w:lvl>
+    <w:lvl w:ilvl="5" w:tplc="0409001B" w:tentative="1">
+      <w:start w:val="1"/>
+      <w:numFmt w:val="lowerRoman"/>
+      <w:lvlText w:val="%6."/>
+      <w:lvlJc w:val="right"/>
+      <w:pPr>
+        <w:ind w:left="4320" w:hanging="180"/>
+      </w:pPr>
+    </w:lvl>
+    <w:lvl w:ilvl="6" w:tplc="0409000F" w:tentative="1">
+      <w:start w:val="1"/>
+      <w:numFmt w:val="decimal"/>
+      <w:lvlText w:val="%7."/>
+      <w:lvlJc w:val="left"/>
+      <w:pPr>
+        <w:ind w:left="5040" w:hanging="360"/>
+      </w:pPr>
+    </w:lvl>
+    <w:lvl w:ilvl="7" w:tplc="04090019" w:tentative="1">
+      <w:start w:val="1"/>
+      <w:numFmt w:val="lowerLetter"/>
+      <w:lvlText w:val="%8."/>
+      <w:lvlJc w:val="left"/>
+      <w:pPr>
+        <w:ind w:left="5760" w:hanging="360"/>
+      </w:pPr>
+    </w:lvl>
+    <w:lvl w:ilvl="8" w:tplc="0409001B" w:tentative="1">
+      <w:start w:val="1"/>
+      <w:numFmt w:val="lowerRoman"/>
+      <w:lvlText w:val="%9."/>
+      <w:lvlJc w:val="right"/>
+      <w:pPr>
+        <w:ind w:left="6480" w:hanging="180"/>
+      </w:pPr>
+    </w:lvl>
+  </w:abstractNum>
   <w:num w:numId="1">
-    <w:abstractNumId w:val="6"/>
+    <w:abstractNumId w:val="7"/>
   </w:num>
   <w:num w:numId="2">
     <w:abstractNumId w:val="0"/>
   </w:num>
   <w:num w:numId="3">
-    <w:abstractNumId w:val="5"/>
+    <w:abstractNumId w:val="6"/>
   </w:num>
   <w:num w:numId="4">
-    <w:abstractNumId w:val="7"/>
+    <w:abstractNumId w:val="8"/>
   </w:num>
   <w:num w:numId="5">
-    <w:abstractNumId w:val="3"/>
+    <w:abstractNumId w:val="4"/>
   </w:num>
   <w:num w:numId="6">
     <w:abstractNumId w:val="1"/>
   </w:num>
   <w:num w:numId="7">
+    <w:abstractNumId w:val="3"/>
+  </w:num>
+  <w:num w:numId="8">
+    <w:abstractNumId w:val="5"/>
+  </w:num>
+  <w:num w:numId="9">
     <w:abstractNumId w:val="2"/>
   </w:num>
-  <w:num w:numId="8">
-    <w:abstractNumId w:val="4"/>
+  <w:num w:numId="10">
+    <w:abstractNumId w:val="9"/>
   </w:num>
 </w:numbering>
 </file>
@@ -2040,7 +2401,6 @@
   <w:style w:type="character" w:default="1" w:styleId="DefaultParagraphFont">
     <w:name w:val="Default Paragraph Font"/>
     <w:uiPriority w:val="1"/>
-    <w:semiHidden/>
     <w:unhideWhenUsed/>
   </w:style>
   <w:style w:type="table" w:default="1" w:styleId="TableNormal">
@@ -2396,7 +2756,6 @@
     <w:basedOn w:val="Normal"/>
     <w:next w:val="Normal"/>
     <w:uiPriority w:val="35"/>
-    <w:semiHidden/>
     <w:unhideWhenUsed/>
     <w:qFormat/>
     <w:rPr>
@@ -2490,6 +2849,32 @@
     <w:link w:val="Footer"/>
     <w:uiPriority w:val="99"/>
     <w:rsid w:val="002D0E1C"/>
+  </w:style>
+  <w:style w:type="paragraph" w:customStyle="1" w:styleId="code">
+    <w:name w:val="code"/>
+    <w:basedOn w:val="Normal"/>
+    <w:link w:val="codeChar"/>
+    <w:qFormat/>
+    <w:rsid w:val="00E94647"/>
+    <w:pPr>
+      <w:numPr>
+        <w:numId w:val="10"/>
+      </w:numPr>
+    </w:pPr>
+    <w:rPr>
+      <w:rFonts w:ascii="Courier New" w:hAnsi="Courier New"/>
+      <w:sz w:val="20"/>
+    </w:rPr>
+  </w:style>
+  <w:style w:type="character" w:customStyle="1" w:styleId="codeChar">
+    <w:name w:val="code Char"/>
+    <w:basedOn w:val="DefaultParagraphFont"/>
+    <w:link w:val="code"/>
+    <w:rsid w:val="00E94647"/>
+    <w:rPr>
+      <w:rFonts w:ascii="Courier New" w:hAnsi="Courier New"/>
+      <w:sz w:val="20"/>
+    </w:rPr>
   </w:style>
 </w:styles>
 </file>
@@ -2827,7 +3212,7 @@
 </file>
 
 <file path=customXml/itemProps2.xml><?xml version="1.0" encoding="utf-8"?>
-<ds:datastoreItem xmlns:ds="http://schemas.openxmlformats.org/officeDocument/2006/customXml" ds:itemID="{D0C74C3F-D220-42FE-A53C-32BC4DAF5C46}">
+<ds:datastoreItem xmlns:ds="http://schemas.openxmlformats.org/officeDocument/2006/customXml" ds:itemID="{8E935046-04A1-428E-A7EC-564E7DBB488D}">
   <ds:schemaRefs>
     <ds:schemaRef ds:uri="http://schemas.openxmlformats.org/officeDocument/2006/bibliography"/>
   </ds:schemaRefs>

</xml_diff>

<commit_message>
Adding better block/ribbon browsing support
</commit_message>
<xml_diff>
--- a/docs/ATDB-Reference.docx
+++ b/docs/ATDB-Reference.docx
@@ -1,6 +1,6 @@
 
 <file path=word/document.xml><?xml version="1.0" encoding="utf-8"?>
-<w:document xmlns:wpc="http://schemas.microsoft.com/office/word/2010/wordprocessingCanvas" xmlns:mc="http://schemas.openxmlformats.org/markup-compatibility/2006" xmlns:o="urn:schemas-microsoft-com:office:office" xmlns:r="http://schemas.openxmlformats.org/officeDocument/2006/relationships" xmlns:m="http://schemas.openxmlformats.org/officeDocument/2006/math" xmlns:v="urn:schemas-microsoft-com:vml" xmlns:wp14="http://schemas.microsoft.com/office/word/2010/wordprocessingDrawing" xmlns:wp="http://schemas.openxmlformats.org/drawingml/2006/wordprocessingDrawing" xmlns:w10="urn:schemas-microsoft-com:office:word" xmlns:w="http://schemas.openxmlformats.org/wordprocessingml/2006/main" xmlns:w14="http://schemas.microsoft.com/office/word/2010/wordml" xmlns:w15="http://schemas.microsoft.com/office/word/2012/wordml" xmlns:wpg="http://schemas.microsoft.com/office/word/2010/wordprocessingGroup" xmlns:wpi="http://schemas.microsoft.com/office/word/2010/wordprocessingInk" xmlns:wne="http://schemas.microsoft.com/office/word/2006/wordml" xmlns:wps="http://schemas.microsoft.com/office/word/2010/wordprocessingShape" mc:Ignorable="w14 w15 wp14">
+<w:document xmlns:wpc="http://schemas.microsoft.com/office/word/2010/wordprocessingCanvas" xmlns:cx="http://schemas.microsoft.com/office/drawing/2014/chartex" xmlns:cx1="http://schemas.microsoft.com/office/drawing/2015/9/8/chartex" xmlns:cx2="http://schemas.microsoft.com/office/drawing/2015/10/21/chartex" xmlns:cx3="http://schemas.microsoft.com/office/drawing/2016/5/9/chartex" xmlns:cx4="http://schemas.microsoft.com/office/drawing/2016/5/10/chartex" xmlns:cx5="http://schemas.microsoft.com/office/drawing/2016/5/11/chartex" xmlns:mc="http://schemas.openxmlformats.org/markup-compatibility/2006" xmlns:o="urn:schemas-microsoft-com:office:office" xmlns:r="http://schemas.openxmlformats.org/officeDocument/2006/relationships" xmlns:m="http://schemas.openxmlformats.org/officeDocument/2006/math" xmlns:v="urn:schemas-microsoft-com:vml" xmlns:wp14="http://schemas.microsoft.com/office/word/2010/wordprocessingDrawing" xmlns:wp="http://schemas.openxmlformats.org/drawingml/2006/wordprocessingDrawing" xmlns:w10="urn:schemas-microsoft-com:office:word" xmlns:w="http://schemas.openxmlformats.org/wordprocessingml/2006/main" xmlns:w14="http://schemas.microsoft.com/office/word/2010/wordml" xmlns:w15="http://schemas.microsoft.com/office/word/2012/wordml" xmlns:w16se="http://schemas.microsoft.com/office/word/2015/wordml/symex" xmlns:wpg="http://schemas.microsoft.com/office/word/2010/wordprocessingGroup" xmlns:wpi="http://schemas.microsoft.com/office/word/2010/wordprocessingInk" xmlns:wne="http://schemas.microsoft.com/office/word/2006/wordml" xmlns:wps="http://schemas.microsoft.com/office/word/2010/wordprocessingShape" mc:Ignorable="w14 w15 w16se wp14">
   <w:body>
     <w:p>
       <w:pPr>
@@ -103,10 +103,10 @@
             <v:path o:extrusionok="f" gradientshapeok="t" o:connecttype="rect"/>
             <o:lock v:ext="edit" aspectratio="t"/>
           </v:shapetype>
-          <v:shape id="_x0000_i1025" type="#_x0000_t75" style="width:467.35pt;height:148.4pt" o:ole="">
+          <v:shape id="_x0000_i1025" type="#_x0000_t75" style="width:467.25pt;height:148.5pt" o:ole="">
             <v:imagedata r:id="rId9" o:title=""/>
           </v:shape>
-          <o:OLEObject Type="Embed" ProgID="CorelDRAW.Graphic.14" ShapeID="_x0000_i1025" DrawAspect="Content" ObjectID="_1562997646" r:id="rId10"/>
+          <o:OLEObject Type="Embed" ProgID="CorelDRAW.Graphic.14" ShapeID="_x0000_i1025" DrawAspect="Content" ObjectID="_1576495873" r:id="rId10"/>
         </w:object>
       </w:r>
     </w:p>
@@ -117,24 +117,14 @@
       <w:r>
         <w:t xml:space="preserve">Figure </w:t>
       </w:r>
-      <w:r>
-        <w:fldChar w:fldCharType="begin"/>
-      </w:r>
-      <w:r>
-        <w:instrText xml:space="preserve"> SEQ Figure \* ARABIC </w:instrText>
-      </w:r>
-      <w:r>
-        <w:fldChar w:fldCharType="separate"/>
-      </w:r>
-      <w:r>
-        <w:rPr>
-          <w:noProof/>
-        </w:rPr>
-        <w:t>1</w:t>
-      </w:r>
-      <w:r>
-        <w:fldChar w:fldCharType="end"/>
-      </w:r>
+      <w:fldSimple w:instr=" SEQ Figure \* ARABIC ">
+        <w:r>
+          <w:rPr>
+            <w:noProof/>
+          </w:rPr>
+          <w:t>1</w:t>
+        </w:r>
+      </w:fldSimple>
       <w:r>
         <w:t>: Relationship</w:t>
       </w:r>
@@ -147,12 +137,7 @@
     </w:p>
     <w:p>
       <w:r>
-        <w:t>The specimen table contain specimens from different species, typically Human o</w:t>
-      </w:r>
-      <w:bookmarkStart w:id="0" w:name="_GoBack"/>
-      <w:bookmarkEnd w:id="0"/>
-      <w:r>
-        <w:t>r Mouse.</w:t>
+        <w:t>The specimen table contain specimens from different species, typically Human or Mouse.</w:t>
       </w:r>
     </w:p>
     <w:p/>
@@ -221,24 +206,14 @@
       <w:r>
         <w:t xml:space="preserve">Figure </w:t>
       </w:r>
-      <w:r>
-        <w:fldChar w:fldCharType="begin"/>
-      </w:r>
-      <w:r>
-        <w:instrText xml:space="preserve"> SEQ Figure \* ARABIC </w:instrText>
-      </w:r>
-      <w:r>
-        <w:fldChar w:fldCharType="separate"/>
-      </w:r>
-      <w:r>
-        <w:rPr>
-          <w:noProof/>
-        </w:rPr>
-        <w:t>2</w:t>
-      </w:r>
-      <w:r>
-        <w:fldChar w:fldCharType="end"/>
-      </w:r>
+      <w:fldSimple w:instr=" SEQ Figure \* ARABIC ">
+        <w:r>
+          <w:rPr>
+            <w:noProof/>
+          </w:rPr>
+          <w:t>2</w:t>
+        </w:r>
+      </w:fldSimple>
       <w:r>
         <w:t>: Specimen form and its fields.</w:t>
       </w:r>
@@ -253,15 +228,22 @@
     </w:p>
     <w:p>
       <w:r>
-        <w:t>The slices table captures information about (</w:t>
-      </w:r>
-      <w:proofErr w:type="spellStart"/>
-      <w:r>
-        <w:t>vibratome</w:t>
-      </w:r>
-      <w:proofErr w:type="spellEnd"/>
-      <w:r>
-        <w:t>?) slices, obtained from a specimen.</w:t>
+        <w:t>The slices table captures information about (vibratome?) sl</w:t>
+      </w:r>
+      <w:bookmarkStart w:id="0" w:name="_GoBack"/>
+      <w:bookmarkEnd w:id="0"/>
+      <w:r>
+        <w:t>ices, obtained from a specimen.</w:t>
+      </w:r>
+    </w:p>
+    <w:p/>
+    <w:p/>
+    <w:p>
+      <w:pPr>
+        <w:pStyle w:val="Heading3"/>
+      </w:pPr>
+      <w:r>
+        <w:t>Knifes table</w:t>
       </w:r>
     </w:p>
     <w:p/>
@@ -289,10 +271,7 @@
     </w:p>
     <w:p>
       <w:r>
-        <w:t>As the database evolves, changes to the schema are inevitable.</w:t>
-      </w:r>
-      <w:r>
-        <w:t xml:space="preserve"> The following sections attempt to capture some common tasks supporting these changes.</w:t>
+        <w:t>As the database evolves, changes to the schema are inevitable. The following sections capture some common tasks supporting these changes.</w:t>
       </w:r>
     </w:p>
     <w:p>
@@ -352,77 +331,21 @@
         <w:rPr>
           <w:rStyle w:val="codeChar"/>
         </w:rPr>
-        <w:t xml:space="preserve"> INTO ‘</w:t>
-      </w:r>
-      <w:proofErr w:type="spellStart"/>
-      <w:r>
-        <w:rPr>
-          <w:rStyle w:val="codeChar"/>
-        </w:rPr>
-        <w:t>destination_table</w:t>
-      </w:r>
-      <w:proofErr w:type="spellEnd"/>
-      <w:r>
-        <w:rPr>
-          <w:rStyle w:val="codeChar"/>
-        </w:rPr>
-        <w:t>’(</w:t>
-      </w:r>
-      <w:proofErr w:type="spellStart"/>
-      <w:r>
-        <w:rPr>
-          <w:rStyle w:val="codeChar"/>
-        </w:rPr>
-        <w:t>destcolumn</w:t>
-      </w:r>
-      <w:proofErr w:type="spellEnd"/>
-      <w:r>
-        <w:rPr>
-          <w:rStyle w:val="codeChar"/>
-        </w:rPr>
-        <w:t xml:space="preserve">) </w:t>
+        <w:t xml:space="preserve"> INTO ‘destination_table’(destcolumn) </w:t>
       </w:r>
       <w:r>
         <w:rPr>
           <w:rStyle w:val="codeChar"/>
         </w:rPr>
         <w:br/>
-        <w:t xml:space="preserve">SELECT </w:t>
-      </w:r>
-      <w:proofErr w:type="spellStart"/>
-      <w:r>
-        <w:rPr>
-          <w:rStyle w:val="codeChar"/>
-        </w:rPr>
-        <w:t>existing_column</w:t>
-      </w:r>
-      <w:proofErr w:type="spellEnd"/>
-      <w:r>
-        <w:rPr>
-          <w:rStyle w:val="codeChar"/>
-        </w:rPr>
-        <w:t xml:space="preserve"> </w:t>
+        <w:t xml:space="preserve">SELECT existing_column </w:t>
       </w:r>
       <w:r>
         <w:rPr>
           <w:rStyle w:val="codeChar"/>
         </w:rPr>
         <w:br/>
-        <w:t>FROM ‘</w:t>
-      </w:r>
-      <w:proofErr w:type="spellStart"/>
-      <w:r>
-        <w:rPr>
-          <w:rStyle w:val="codeChar"/>
-        </w:rPr>
-        <w:t>existing_table</w:t>
-      </w:r>
-      <w:proofErr w:type="spellEnd"/>
-      <w:r>
-        <w:rPr>
-          <w:rStyle w:val="codeChar"/>
-        </w:rPr>
-        <w:t xml:space="preserve">’ </w:t>
+        <w:t xml:space="preserve">FROM ‘existing_table’ </w:t>
       </w:r>
     </w:p>
     <w:p>
@@ -468,13 +391,7 @@
     </w:p>
     <w:p>
       <w:r>
-        <w:t>7/2</w:t>
-      </w:r>
-      <w:r>
-        <w:t>8</w:t>
-      </w:r>
-      <w:r>
-        <w:t>/17</w:t>
+        <w:t>7/28/17</w:t>
       </w:r>
     </w:p>
     <w:p>
@@ -503,11 +420,9 @@
           <w:numId w:val="9"/>
         </w:numPr>
       </w:pPr>
-      <w:proofErr w:type="spellStart"/>
       <w:r>
         <w:t>Preprocess_treatment</w:t>
       </w:r>
-      <w:proofErr w:type="spellEnd"/>
     </w:p>
     <w:p>
       <w:pPr>
@@ -529,11 +444,9 @@
           <w:numId w:val="9"/>
         </w:numPr>
       </w:pPr>
-      <w:proofErr w:type="spellStart"/>
       <w:r>
         <w:t>Fixation_protocol</w:t>
       </w:r>
-      <w:proofErr w:type="spellEnd"/>
     </w:p>
     <w:p>
       <w:pPr>
@@ -543,11 +456,9 @@
           <w:numId w:val="9"/>
         </w:numPr>
       </w:pPr>
-      <w:proofErr w:type="spellStart"/>
       <w:r>
         <w:t>Postfix_protocol</w:t>
       </w:r>
-      <w:proofErr w:type="spellEnd"/>
     </w:p>
     <w:p>
       <w:pPr>
@@ -560,7 +471,6 @@
       <w:r>
         <w:t xml:space="preserve">Added </w:t>
       </w:r>
-      <w:proofErr w:type="spellStart"/>
       <w:r>
         <w:rPr>
           <w:i/>
@@ -579,7 +489,6 @@
         </w:rPr>
         <w:t>dilution</w:t>
       </w:r>
-      <w:proofErr w:type="spellEnd"/>
       <w:r>
         <w:t xml:space="preserve"> field to slices table</w:t>
       </w:r>
@@ -689,7 +598,7 @@
 </file>
 
 <file path=word/endnotes.xml><?xml version="1.0" encoding="utf-8"?>
-<w:endnotes xmlns:wpc="http://schemas.microsoft.com/office/word/2010/wordprocessingCanvas" xmlns:mc="http://schemas.openxmlformats.org/markup-compatibility/2006" xmlns:o="urn:schemas-microsoft-com:office:office" xmlns:r="http://schemas.openxmlformats.org/officeDocument/2006/relationships" xmlns:m="http://schemas.openxmlformats.org/officeDocument/2006/math" xmlns:v="urn:schemas-microsoft-com:vml" xmlns:wp14="http://schemas.microsoft.com/office/word/2010/wordprocessingDrawing" xmlns:wp="http://schemas.openxmlformats.org/drawingml/2006/wordprocessingDrawing" xmlns:w10="urn:schemas-microsoft-com:office:word" xmlns:w="http://schemas.openxmlformats.org/wordprocessingml/2006/main" xmlns:w14="http://schemas.microsoft.com/office/word/2010/wordml" xmlns:w15="http://schemas.microsoft.com/office/word/2012/wordml" xmlns:wpg="http://schemas.microsoft.com/office/word/2010/wordprocessingGroup" xmlns:wpi="http://schemas.microsoft.com/office/word/2010/wordprocessingInk" xmlns:wne="http://schemas.microsoft.com/office/word/2006/wordml" xmlns:wps="http://schemas.microsoft.com/office/word/2010/wordprocessingShape" mc:Ignorable="w14 w15 wp14">
+<w:endnotes xmlns:wpc="http://schemas.microsoft.com/office/word/2010/wordprocessingCanvas" xmlns:cx="http://schemas.microsoft.com/office/drawing/2014/chartex" xmlns:cx1="http://schemas.microsoft.com/office/drawing/2015/9/8/chartex" xmlns:cx2="http://schemas.microsoft.com/office/drawing/2015/10/21/chartex" xmlns:cx3="http://schemas.microsoft.com/office/drawing/2016/5/9/chartex" xmlns:cx4="http://schemas.microsoft.com/office/drawing/2016/5/10/chartex" xmlns:cx5="http://schemas.microsoft.com/office/drawing/2016/5/11/chartex" xmlns:mc="http://schemas.openxmlformats.org/markup-compatibility/2006" xmlns:o="urn:schemas-microsoft-com:office:office" xmlns:r="http://schemas.openxmlformats.org/officeDocument/2006/relationships" xmlns:m="http://schemas.openxmlformats.org/officeDocument/2006/math" xmlns:v="urn:schemas-microsoft-com:vml" xmlns:wp14="http://schemas.microsoft.com/office/word/2010/wordprocessingDrawing" xmlns:wp="http://schemas.openxmlformats.org/drawingml/2006/wordprocessingDrawing" xmlns:w10="urn:schemas-microsoft-com:office:word" xmlns:w="http://schemas.openxmlformats.org/wordprocessingml/2006/main" xmlns:w14="http://schemas.microsoft.com/office/word/2010/wordml" xmlns:w15="http://schemas.microsoft.com/office/word/2012/wordml" xmlns:w16se="http://schemas.microsoft.com/office/word/2015/wordml/symex" xmlns:wpg="http://schemas.microsoft.com/office/word/2010/wordprocessingGroup" xmlns:wpi="http://schemas.microsoft.com/office/word/2010/wordprocessingInk" xmlns:wne="http://schemas.microsoft.com/office/word/2006/wordml" xmlns:wps="http://schemas.microsoft.com/office/word/2010/wordprocessingShape" mc:Ignorable="w14 w15 w16se wp14">
   <w:endnote w:type="separator" w:id="-1">
     <w:p>
       <w:pPr>
@@ -714,7 +623,7 @@
 </file>
 
 <file path=word/footnotes.xml><?xml version="1.0" encoding="utf-8"?>
-<w:footnotes xmlns:wpc="http://schemas.microsoft.com/office/word/2010/wordprocessingCanvas" xmlns:mc="http://schemas.openxmlformats.org/markup-compatibility/2006" xmlns:o="urn:schemas-microsoft-com:office:office" xmlns:r="http://schemas.openxmlformats.org/officeDocument/2006/relationships" xmlns:m="http://schemas.openxmlformats.org/officeDocument/2006/math" xmlns:v="urn:schemas-microsoft-com:vml" xmlns:wp14="http://schemas.microsoft.com/office/word/2010/wordprocessingDrawing" xmlns:wp="http://schemas.openxmlformats.org/drawingml/2006/wordprocessingDrawing" xmlns:w10="urn:schemas-microsoft-com:office:word" xmlns:w="http://schemas.openxmlformats.org/wordprocessingml/2006/main" xmlns:w14="http://schemas.microsoft.com/office/word/2010/wordml" xmlns:w15="http://schemas.microsoft.com/office/word/2012/wordml" xmlns:wpg="http://schemas.microsoft.com/office/word/2010/wordprocessingGroup" xmlns:wpi="http://schemas.microsoft.com/office/word/2010/wordprocessingInk" xmlns:wne="http://schemas.microsoft.com/office/word/2006/wordml" xmlns:wps="http://schemas.microsoft.com/office/word/2010/wordprocessingShape" mc:Ignorable="w14 w15 wp14">
+<w:footnotes xmlns:wpc="http://schemas.microsoft.com/office/word/2010/wordprocessingCanvas" xmlns:cx="http://schemas.microsoft.com/office/drawing/2014/chartex" xmlns:cx1="http://schemas.microsoft.com/office/drawing/2015/9/8/chartex" xmlns:cx2="http://schemas.microsoft.com/office/drawing/2015/10/21/chartex" xmlns:cx3="http://schemas.microsoft.com/office/drawing/2016/5/9/chartex" xmlns:cx4="http://schemas.microsoft.com/office/drawing/2016/5/10/chartex" xmlns:cx5="http://schemas.microsoft.com/office/drawing/2016/5/11/chartex" xmlns:mc="http://schemas.openxmlformats.org/markup-compatibility/2006" xmlns:o="urn:schemas-microsoft-com:office:office" xmlns:r="http://schemas.openxmlformats.org/officeDocument/2006/relationships" xmlns:m="http://schemas.openxmlformats.org/officeDocument/2006/math" xmlns:v="urn:schemas-microsoft-com:vml" xmlns:wp14="http://schemas.microsoft.com/office/word/2010/wordprocessingDrawing" xmlns:wp="http://schemas.openxmlformats.org/drawingml/2006/wordprocessingDrawing" xmlns:w10="urn:schemas-microsoft-com:office:word" xmlns:w="http://schemas.openxmlformats.org/wordprocessingml/2006/main" xmlns:w14="http://schemas.microsoft.com/office/word/2010/wordml" xmlns:w15="http://schemas.microsoft.com/office/word/2012/wordml" xmlns:w16se="http://schemas.microsoft.com/office/word/2015/wordml/symex" xmlns:wpg="http://schemas.microsoft.com/office/word/2010/wordprocessingGroup" xmlns:wpi="http://schemas.microsoft.com/office/word/2010/wordprocessingInk" xmlns:wne="http://schemas.microsoft.com/office/word/2006/wordml" xmlns:wps="http://schemas.microsoft.com/office/word/2010/wordprocessingShape" mc:Ignorable="w14 w15 w16se wp14">
   <w:footnote w:type="separator" w:id="-1">
     <w:p>
       <w:pPr>
@@ -739,7 +648,7 @@
 </file>
 
 <file path=word/numbering.xml><?xml version="1.0" encoding="utf-8"?>
-<w:numbering xmlns:wpc="http://schemas.microsoft.com/office/word/2010/wordprocessingCanvas" xmlns:mc="http://schemas.openxmlformats.org/markup-compatibility/2006" xmlns:o="urn:schemas-microsoft-com:office:office" xmlns:r="http://schemas.openxmlformats.org/officeDocument/2006/relationships" xmlns:m="http://schemas.openxmlformats.org/officeDocument/2006/math" xmlns:v="urn:schemas-microsoft-com:vml" xmlns:wp14="http://schemas.microsoft.com/office/word/2010/wordprocessingDrawing" xmlns:wp="http://schemas.openxmlformats.org/drawingml/2006/wordprocessingDrawing" xmlns:w10="urn:schemas-microsoft-com:office:word" xmlns:w="http://schemas.openxmlformats.org/wordprocessingml/2006/main" xmlns:w14="http://schemas.microsoft.com/office/word/2010/wordml" xmlns:w15="http://schemas.microsoft.com/office/word/2012/wordml" xmlns:wpg="http://schemas.microsoft.com/office/word/2010/wordprocessingGroup" xmlns:wpi="http://schemas.microsoft.com/office/word/2010/wordprocessingInk" xmlns:wne="http://schemas.microsoft.com/office/word/2006/wordml" xmlns:wps="http://schemas.microsoft.com/office/word/2010/wordprocessingShape" mc:Ignorable="w14 w15 wp14">
+<w:numbering xmlns:wpc="http://schemas.microsoft.com/office/word/2010/wordprocessingCanvas" xmlns:cx="http://schemas.microsoft.com/office/drawing/2014/chartex" xmlns:cx1="http://schemas.microsoft.com/office/drawing/2015/9/8/chartex" xmlns:cx2="http://schemas.microsoft.com/office/drawing/2015/10/21/chartex" xmlns:cx3="http://schemas.microsoft.com/office/drawing/2016/5/9/chartex" xmlns:cx4="http://schemas.microsoft.com/office/drawing/2016/5/10/chartex" xmlns:cx5="http://schemas.microsoft.com/office/drawing/2016/5/11/chartex" xmlns:mc="http://schemas.openxmlformats.org/markup-compatibility/2006" xmlns:o="urn:schemas-microsoft-com:office:office" xmlns:r="http://schemas.openxmlformats.org/officeDocument/2006/relationships" xmlns:m="http://schemas.openxmlformats.org/officeDocument/2006/math" xmlns:v="urn:schemas-microsoft-com:vml" xmlns:wp14="http://schemas.microsoft.com/office/word/2010/wordprocessingDrawing" xmlns:wp="http://schemas.openxmlformats.org/drawingml/2006/wordprocessingDrawing" xmlns:w10="urn:schemas-microsoft-com:office:word" xmlns:w="http://schemas.openxmlformats.org/wordprocessingml/2006/main" xmlns:w14="http://schemas.microsoft.com/office/word/2010/wordml" xmlns:w15="http://schemas.microsoft.com/office/word/2012/wordml" xmlns:w16se="http://schemas.microsoft.com/office/word/2015/wordml/symex" xmlns:wpg="http://schemas.microsoft.com/office/word/2010/wordprocessingGroup" xmlns:wpi="http://schemas.microsoft.com/office/word/2010/wordprocessingInk" xmlns:wne="http://schemas.microsoft.com/office/word/2006/wordml" xmlns:wps="http://schemas.microsoft.com/office/word/2010/wordprocessingShape" mc:Ignorable="w14 w15 w16se wp14">
   <w:abstractNum w:abstractNumId="0" w15:restartNumberingAfterBreak="0">
     <w:nsid w:val="1DF9086C"/>
     <w:multiLevelType w:val="hybridMultilevel"/>
@@ -1800,7 +1709,7 @@
 </file>
 
 <file path=word/styles.xml><?xml version="1.0" encoding="utf-8"?>
-<w:styles xmlns:mc="http://schemas.openxmlformats.org/markup-compatibility/2006" xmlns:r="http://schemas.openxmlformats.org/officeDocument/2006/relationships" xmlns:w="http://schemas.openxmlformats.org/wordprocessingml/2006/main" xmlns:w14="http://schemas.microsoft.com/office/word/2010/wordml" xmlns:w15="http://schemas.microsoft.com/office/word/2012/wordml" mc:Ignorable="w14 w15">
+<w:styles xmlns:mc="http://schemas.openxmlformats.org/markup-compatibility/2006" xmlns:r="http://schemas.openxmlformats.org/officeDocument/2006/relationships" xmlns:w="http://schemas.openxmlformats.org/wordprocessingml/2006/main" xmlns:w14="http://schemas.microsoft.com/office/word/2010/wordml" xmlns:w15="http://schemas.microsoft.com/office/word/2012/wordml" xmlns:w16se="http://schemas.microsoft.com/office/word/2015/wordml/symex" mc:Ignorable="w14 w15 w16se">
   <w:docDefaults>
     <w:rPrDefault>
       <w:rPr>
@@ -1816,7 +1725,7 @@
       </w:pPr>
     </w:pPrDefault>
   </w:docDefaults>
-  <w:latentStyles w:defLockedState="0" w:defUIPriority="99" w:defSemiHidden="0" w:defUnhideWhenUsed="0" w:defQFormat="0" w:count="371">
+  <w:latentStyles w:defLockedState="0" w:defUIPriority="99" w:defSemiHidden="0" w:defUnhideWhenUsed="0" w:defQFormat="0" w:count="374">
     <w:lsdException w:name="Normal" w:uiPriority="0" w:qFormat="1"/>
     <w:lsdException w:name="heading 1" w:uiPriority="9" w:qFormat="1"/>
     <w:lsdException w:name="heading 2" w:semiHidden="1" w:uiPriority="9" w:unhideWhenUsed="1" w:qFormat="1"/>
@@ -1922,7 +1831,6 @@
     <w:lsdException w:name="HTML Sample" w:semiHidden="1" w:unhideWhenUsed="1"/>
     <w:lsdException w:name="HTML Typewriter" w:semiHidden="1" w:unhideWhenUsed="1"/>
     <w:lsdException w:name="HTML Variable" w:semiHidden="1" w:unhideWhenUsed="1"/>
-    <w:lsdException w:name="Normal Table" w:semiHidden="1" w:unhideWhenUsed="1"/>
     <w:lsdException w:name="annotation subject" w:semiHidden="1" w:unhideWhenUsed="1"/>
     <w:lsdException w:name="No List" w:semiHidden="1" w:unhideWhenUsed="1"/>
     <w:lsdException w:name="Outline List 1" w:semiHidden="1" w:unhideWhenUsed="1"/>
@@ -1967,7 +1875,6 @@
     <w:lsdException w:name="Table Professional" w:semiHidden="1" w:unhideWhenUsed="1"/>
     <w:lsdException w:name="Table Subtle 1" w:semiHidden="1" w:unhideWhenUsed="1"/>
     <w:lsdException w:name="Table Subtle 2" w:semiHidden="1" w:unhideWhenUsed="1"/>
-    <w:lsdException w:name="Table Web 1" w:semiHidden="1" w:unhideWhenUsed="1"/>
     <w:lsdException w:name="Table Web 2" w:semiHidden="1" w:unhideWhenUsed="1"/>
     <w:lsdException w:name="Table Web 3" w:semiHidden="1" w:unhideWhenUsed="1"/>
     <w:lsdException w:name="Balloon Text" w:semiHidden="1" w:unhideWhenUsed="1"/>
@@ -2188,6 +2095,9 @@
     <w:lsdException w:name="List Table 5 Dark Accent 6" w:uiPriority="50"/>
     <w:lsdException w:name="List Table 6 Colorful Accent 6" w:uiPriority="51"/>
     <w:lsdException w:name="List Table 7 Colorful Accent 6" w:uiPriority="52"/>
+    <w:lsdException w:name="Mention" w:semiHidden="1" w:unhideWhenUsed="1"/>
+    <w:lsdException w:name="Smart Hyperlink" w:semiHidden="1" w:unhideWhenUsed="1"/>
+    <w:lsdException w:name="Hashtag" w:semiHidden="1" w:unhideWhenUsed="1"/>
   </w:latentStyles>
   <w:style w:type="paragraph" w:default="1" w:styleId="Normal">
     <w:name w:val="Normal"/>
@@ -2401,6 +2311,7 @@
   <w:style w:type="character" w:default="1" w:styleId="DefaultParagraphFont">
     <w:name w:val="Default Paragraph Font"/>
     <w:uiPriority w:val="1"/>
+    <w:semiHidden/>
     <w:unhideWhenUsed/>
   </w:style>
   <w:style w:type="table" w:default="1" w:styleId="TableNormal">
@@ -3212,7 +3123,7 @@
 </file>
 
 <file path=customXml/itemProps2.xml><?xml version="1.0" encoding="utf-8"?>
-<ds:datastoreItem xmlns:ds="http://schemas.openxmlformats.org/officeDocument/2006/customXml" ds:itemID="{8E935046-04A1-428E-A7EC-564E7DBB488D}">
+<ds:datastoreItem xmlns:ds="http://schemas.openxmlformats.org/officeDocument/2006/customXml" ds:itemID="{BDDD8E48-267B-41F2-AADE-7A17D57AACED}">
   <ds:schemaRefs>
     <ds:schemaRef ds:uri="http://schemas.openxmlformats.org/officeDocument/2006/bibliography"/>
   </ds:schemaRefs>

</xml_diff>